<commit_message>
Fecho de página de requesitos
</commit_message>
<xml_diff>
--- a/Fluxo/Formas/For.docx
+++ b/Fluxo/Formas/For.docx
@@ -216,16 +216,7 @@
         <w:t>.</w:t>
       </w:r>
       <w:r>
-        <w:t xml:space="preserve"> </w:t>
-      </w:r>
-      <w:r>
-        <w:t xml:space="preserve">A forma suporta tantas condições de </w:t>
-      </w:r>
-      <w:r>
-        <w:t xml:space="preserve">entrada </w:t>
-      </w:r>
-      <w:r>
-        <w:t>quanto o número de instruções.</w:t>
+        <w:t xml:space="preserve"> A forma suporta tantas condições de entrada quanto o número de instruções.</w:t>
       </w:r>
     </w:p>
     <w:p/>
@@ -249,21 +240,13 @@
         <w:t xml:space="preserve"> -  </w:t>
       </w:r>
       <w:r>
-        <w:t xml:space="preserve">A forma FOR dispõe  de duas conexões de </w:t>
-      </w:r>
-      <w:r>
-        <w:t>saída</w:t>
-      </w:r>
-      <w:r>
-        <w:t xml:space="preserve">: uma </w:t>
+        <w:t xml:space="preserve">A forma FOR dispõe  de duas conexões de saída: uma </w:t>
       </w:r>
       <w:r>
         <w:t xml:space="preserve">que saí do ciclo para outras formas e outra que indica que instruções o ciclo vai executar. </w:t>
       </w:r>
     </w:p>
     <w:p>
-      <w:bookmarkStart w:id="0" w:name="_GoBack"/>
-      <w:bookmarkEnd w:id="0"/>
       <w:r>
         <w:rPr>
           <w:noProof/>
@@ -321,25 +304,7 @@
         </w:drawing>
       </w:r>
       <w:r>
-        <w:t xml:space="preserve">As conexões de </w:t>
-      </w:r>
-      <w:r>
-        <w:t>saída</w:t>
-      </w:r>
-      <w:r>
-        <w:t xml:space="preserve"> apenas podem ser encaixada</w:t>
-      </w:r>
-      <w:r>
-        <w:t>s</w:t>
-      </w:r>
-      <w:r>
-        <w:t xml:space="preserve"> na secção de </w:t>
-      </w:r>
-      <w:r>
-        <w:t>incremento</w:t>
-      </w:r>
-      <w:r>
-        <w:t>.</w:t>
+        <w:t>As conexões de saída apenas podem ser encaixadas na secção de incremento.</w:t>
       </w:r>
       <w:r>
         <w:t xml:space="preserve"> A forma suporta tantas condições de sáida quanto o número de instruções.</w:t>
@@ -899,8 +864,29 @@
     </w:p>
     <w:p/>
     <w:p/>
-    <w:p/>
-    <w:p/>
+    <w:p>
+      <w:pPr>
+        <w:pBdr>
+          <w:bottom w:val="single" w:sz="12" w:space="1" w:color="auto"/>
+        </w:pBdr>
+      </w:pPr>
+    </w:p>
+    <w:p>
+      <w:r>
+        <w:t xml:space="preserve">Página de Requisitos </w:t>
+      </w:r>
+      <w:r>
+        <w:rPr>
+          <w:b/>
+        </w:rPr>
+        <w:t xml:space="preserve">FECHADA – </w:t>
+      </w:r>
+      <w:r>
+        <w:t>data 13/05/2013</w:t>
+      </w:r>
+      <w:bookmarkStart w:id="0" w:name="_GoBack"/>
+      <w:bookmarkEnd w:id="0"/>
+    </w:p>
     <w:sectPr>
       <w:pgSz w:w="11906" w:h="16838"/>
       <w:pgMar w:top="1417" w:right="1701" w:bottom="1417" w:left="1701" w:header="708" w:footer="708" w:gutter="0"/>

</xml_diff>